<commit_message>
Upload and modified Documents/BAOCAONIENLUAN.docx
</commit_message>
<xml_diff>
--- a/Documents/BAOCAONIENLUAN.docx
+++ b/Documents/BAOCAONIENLUAN.docx
@@ -374,7 +374,7 @@
               <w:szCs w:val="26"/>
             </w:rPr>
             <w:drawing>
-              <wp:anchor distT="0" distB="0" distL="114300" distR="114300" simplePos="0" relativeHeight="251664384" behindDoc="0" locked="0" layoutInCell="1" allowOverlap="1" wp14:anchorId="1737026C" wp14:editId="5B29430E">
+              <wp:anchor distT="0" distB="0" distL="114300" distR="114300" simplePos="0" relativeHeight="251660288" behindDoc="0" locked="0" layoutInCell="1" allowOverlap="1" wp14:anchorId="1737026C" wp14:editId="5B29430E">
                 <wp:simplePos x="0" y="0"/>
                 <wp:positionH relativeFrom="margin">
                   <wp:posOffset>2800350</wp:posOffset>
@@ -449,7 +449,7 @@
             <mc:AlternateContent>
               <mc:Choice Requires="wps">
                 <w:drawing>
-                  <wp:anchor distT="0" distB="0" distL="114300" distR="114300" simplePos="0" relativeHeight="251666432" behindDoc="1" locked="0" layoutInCell="1" allowOverlap="1" wp14:anchorId="6DC0B5DE" wp14:editId="58FE56F6">
+                  <wp:anchor distT="0" distB="0" distL="114300" distR="114300" simplePos="0" relativeHeight="251661312" behindDoc="1" locked="0" layoutInCell="1" allowOverlap="1" wp14:anchorId="6DC0B5DE" wp14:editId="58FE56F6">
                     <wp:simplePos x="0" y="0"/>
                     <wp:positionH relativeFrom="column">
                       <wp:posOffset>-371475</wp:posOffset>
@@ -565,7 +565,7 @@
                       <v:h position="#0,topLeft" xrange="0,21600"/>
                     </v:handles>
                   </v:shapetype>
-                  <v:shape id="Pentagon 11" o:spid="_x0000_s1027" type="#_x0000_t15" style="position:absolute;left:0;text-align:left;margin-left:-29.25pt;margin-top:1in;width:172.8pt;height:35.15pt;z-index:-251650048;visibility:visible;mso-wrap-style:square;mso-wrap-distance-left:9pt;mso-wrap-distance-top:0;mso-wrap-distance-right:9pt;mso-wrap-distance-bottom:0;mso-position-horizontal:absolute;mso-position-horizontal-relative:text;mso-position-vertical:absolute;mso-position-vertical-relative:text;v-text-anchor:middle" o:gfxdata="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" adj="19403" fillcolor="#5b9bd5 [3204]" stroked="f" strokeweight="1pt">
+                  <v:shape id="Pentagon 11" o:spid="_x0000_s1027" type="#_x0000_t15" style="position:absolute;left:0;text-align:left;margin-left:-29.25pt;margin-top:1in;width:172.8pt;height:35.15pt;z-index:-251655168;visibility:visible;mso-wrap-style:square;mso-wrap-distance-left:9pt;mso-wrap-distance-top:0;mso-wrap-distance-right:9pt;mso-wrap-distance-bottom:0;mso-position-horizontal:absolute;mso-position-horizontal-relative:text;mso-position-vertical:absolute;mso-position-vertical-relative:text;v-text-anchor:middle" o:gfxdata="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" adj="19403" fillcolor="#5b9bd5 [3204]" stroked="f" strokeweight="1pt">
                     <v:textbox inset=",0,14.4pt,0">
                       <w:txbxContent>
                         <w:p>
@@ -625,7 +625,7 @@
               <mc:AlternateContent>
                 <mc:Choice Requires="wpg">
                   <w:drawing>
-                    <wp:anchor distT="0" distB="0" distL="114300" distR="114300" simplePos="0" relativeHeight="251667456" behindDoc="1" locked="0" layoutInCell="1" allowOverlap="1" wp14:anchorId="5BCDAC0F" wp14:editId="305B0445">
+                    <wp:anchor distT="0" distB="0" distL="114300" distR="114300" simplePos="0" relativeHeight="251662336" behindDoc="1" locked="0" layoutInCell="1" allowOverlap="1" wp14:anchorId="5BCDAC0F" wp14:editId="305B0445">
                       <wp:simplePos x="0" y="0"/>
                       <wp:positionH relativeFrom="column">
                         <wp:posOffset>-295275</wp:posOffset>
@@ -3990,7 +3990,7 @@
             <mc:AlternateContent>
               <mc:Choice Requires="wps">
                 <w:drawing>
-                  <wp:anchor distT="0" distB="0" distL="114300" distR="114300" simplePos="0" relativeHeight="251649024" behindDoc="0" locked="0" layoutInCell="1" allowOverlap="1" wp14:anchorId="5B0F12BC" wp14:editId="2EBF89EF">
+                  <wp:anchor distT="0" distB="0" distL="114300" distR="114300" simplePos="0" relativeHeight="251653120" behindDoc="0" locked="0" layoutInCell="1" allowOverlap="1" wp14:anchorId="5B0F12BC" wp14:editId="2EBF89EF">
                     <wp:simplePos x="0" y="0"/>
                     <wp:positionH relativeFrom="page">
                       <wp:posOffset>732518</wp:posOffset>
@@ -4184,7 +4184,7 @@
               </mc:Choice>
               <mc:Fallback>
                 <w:pict>
-                  <v:shape w14:anchorId="5B0F12BC" id="Text Box 39" o:spid="_x0000_s1028" type="#_x0000_t202" style="position:absolute;left:0;text-align:left;margin-left:57.7pt;margin-top:232.65pt;width:534pt;height:84.2pt;z-index:251649024;visibility:visible;mso-wrap-style:square;mso-width-percent:0;mso-height-percent:0;mso-wrap-distance-left:9pt;mso-wrap-distance-top:0;mso-wrap-distance-right:9pt;mso-wrap-distance-bottom:0;mso-position-horizontal:absolute;mso-position-horizontal-relative:page;mso-position-vertical:absolute;mso-position-vertical-relative:margin;mso-width-percent:0;mso-height-percent:0;mso-width-relative:page;mso-height-relative:margin;v-text-anchor:top" o:gfxdata="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" filled="f" stroked="f" strokeweight=".5pt">
+                  <v:shape w14:anchorId="5B0F12BC" id="Text Box 39" o:spid="_x0000_s1028" type="#_x0000_t202" style="position:absolute;left:0;text-align:left;margin-left:57.7pt;margin-top:232.65pt;width:534pt;height:84.2pt;z-index:251653120;visibility:visible;mso-wrap-style:square;mso-width-percent:0;mso-height-percent:0;mso-wrap-distance-left:9pt;mso-wrap-distance-top:0;mso-wrap-distance-right:9pt;mso-wrap-distance-bottom:0;mso-position-horizontal:absolute;mso-position-horizontal-relative:page;mso-position-vertical:absolute;mso-position-vertical-relative:margin;mso-width-percent:0;mso-height-percent:0;mso-width-relative:page;mso-height-relative:margin;v-text-anchor:top" o:gfxdata="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" filled="f" stroked="f" strokeweight=".5pt">
                     <v:textbox style="mso-fit-shape-to-text:t" inset="0,0,0,0">
                       <w:txbxContent>
                         <w:p>
@@ -4327,7 +4327,7 @@
             <mc:AlternateContent>
               <mc:Choice Requires="wps">
                 <w:drawing>
-                  <wp:anchor distT="0" distB="0" distL="114300" distR="114300" simplePos="0" relativeHeight="251652096" behindDoc="0" locked="0" layoutInCell="1" allowOverlap="1" wp14:anchorId="69BFD525" wp14:editId="051B5884">
+                  <wp:anchor distT="0" distB="0" distL="114300" distR="114300" simplePos="0" relativeHeight="251654144" behindDoc="0" locked="0" layoutInCell="1" allowOverlap="1" wp14:anchorId="69BFD525" wp14:editId="051B5884">
                     <wp:simplePos x="0" y="0"/>
                     <wp:positionH relativeFrom="margin">
                       <wp:posOffset>171450</wp:posOffset>
@@ -4401,7 +4401,7 @@
               </mc:Choice>
               <mc:Fallback>
                 <w:pict>
-                  <v:shape w14:anchorId="69BFD525" id="Text Box 41" o:spid="_x0000_s1029" type="#_x0000_t202" style="position:absolute;left:0;text-align:left;margin-left:13.5pt;margin-top:130.7pt;width:511.5pt;height:48.75pt;z-index:251652096;visibility:visible;mso-wrap-style:square;mso-width-percent:0;mso-height-percent:0;mso-wrap-distance-left:9pt;mso-wrap-distance-top:0;mso-wrap-distance-right:9pt;mso-wrap-distance-bottom:0;mso-position-horizontal:absolute;mso-position-horizontal-relative:margin;mso-position-vertical:absolute;mso-position-vertical-relative:text;mso-width-percent:0;mso-height-percent:0;mso-width-relative:margin;mso-height-relative:margin;v-text-anchor:top" o:gfxdata="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" filled="f" stroked="f">
+                  <v:shape w14:anchorId="69BFD525" id="Text Box 41" o:spid="_x0000_s1029" type="#_x0000_t202" style="position:absolute;left:0;text-align:left;margin-left:13.5pt;margin-top:130.7pt;width:511.5pt;height:48.75pt;z-index:251654144;visibility:visible;mso-wrap-style:square;mso-width-percent:0;mso-height-percent:0;mso-wrap-distance-left:9pt;mso-wrap-distance-top:0;mso-wrap-distance-right:9pt;mso-wrap-distance-bottom:0;mso-position-horizontal:absolute;mso-position-horizontal-relative:margin;mso-position-vertical:absolute;mso-position-vertical-relative:text;mso-width-percent:0;mso-height-percent:0;mso-width-relative:margin;mso-height-relative:margin;v-text-anchor:top" o:gfxdata="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" filled="f" stroked="f">
                     <v:textbox>
                       <w:txbxContent>
                         <w:p>
@@ -4438,7 +4438,7 @@
             <mc:AlternateContent>
               <mc:Choice Requires="wps">
                 <w:drawing>
-                  <wp:anchor distT="45720" distB="45720" distL="114300" distR="114300" simplePos="0" relativeHeight="251657216" behindDoc="0" locked="0" layoutInCell="1" allowOverlap="1" wp14:anchorId="48C58A04" wp14:editId="051F6665">
+                  <wp:anchor distT="45720" distB="45720" distL="114300" distR="114300" simplePos="0" relativeHeight="251658240" behindDoc="0" locked="0" layoutInCell="1" allowOverlap="1" wp14:anchorId="48C58A04" wp14:editId="051F6665">
                     <wp:simplePos x="0" y="0"/>
                     <wp:positionH relativeFrom="margin">
                       <wp:posOffset>3659505</wp:posOffset>
@@ -4552,7 +4552,7 @@
               </mc:Choice>
               <mc:Fallback>
                 <w:pict>
-                  <v:shape w14:anchorId="48C58A04" id="_x0000_s1030" type="#_x0000_t202" style="position:absolute;left:0;text-align:left;margin-left:288.15pt;margin-top:380.15pt;width:185.9pt;height:110.6pt;z-index:251657216;visibility:visible;mso-wrap-style:square;mso-width-percent:400;mso-height-percent:200;mso-wrap-distance-left:9pt;mso-wrap-distance-top:3.6pt;mso-wrap-distance-right:9pt;mso-wrap-distance-bottom:3.6pt;mso-position-horizontal:absolute;mso-position-horizontal-relative:margin;mso-position-vertical:absolute;mso-position-vertical-relative:text;mso-width-percent:400;mso-height-percent:200;mso-width-relative:margin;mso-height-relative:margin;v-text-anchor:top" o:gfxdata="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" filled="f" stroked="f">
+                  <v:shape w14:anchorId="48C58A04" id="_x0000_s1030" type="#_x0000_t202" style="position:absolute;left:0;text-align:left;margin-left:288.15pt;margin-top:380.15pt;width:185.9pt;height:110.6pt;z-index:251658240;visibility:visible;mso-wrap-style:square;mso-width-percent:400;mso-height-percent:200;mso-wrap-distance-left:9pt;mso-wrap-distance-top:3.6pt;mso-wrap-distance-right:9pt;mso-wrap-distance-bottom:3.6pt;mso-position-horizontal:absolute;mso-position-horizontal-relative:margin;mso-position-vertical:absolute;mso-position-vertical-relative:text;mso-width-percent:400;mso-height-percent:200;mso-width-relative:margin;mso-height-relative:margin;v-text-anchor:top" o:gfxdata="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" filled="f" stroked="f">
                     <v:textbox style="mso-fit-shape-to-text:t">
                       <w:txbxContent>
                         <w:p>
@@ -4626,7 +4626,7 @@
             <mc:AlternateContent>
               <mc:Choice Requires="wps">
                 <w:drawing>
-                  <wp:anchor distT="45720" distB="45720" distL="114300" distR="114300" simplePos="0" relativeHeight="251654144" behindDoc="0" locked="0" layoutInCell="1" allowOverlap="1" wp14:anchorId="71345A83" wp14:editId="20A7EB23">
+                  <wp:anchor distT="45720" distB="45720" distL="114300" distR="114300" simplePos="0" relativeHeight="251655168" behindDoc="0" locked="0" layoutInCell="1" allowOverlap="1" wp14:anchorId="71345A83" wp14:editId="20A7EB23">
                     <wp:simplePos x="0" y="0"/>
                     <wp:positionH relativeFrom="column">
                       <wp:posOffset>1128395</wp:posOffset>
@@ -4756,7 +4756,7 @@
               </mc:Choice>
               <mc:Fallback>
                 <w:pict>
-                  <v:shape w14:anchorId="71345A83" id="_x0000_s1031" type="#_x0000_t202" style="position:absolute;left:0;text-align:left;margin-left:88.85pt;margin-top:380.7pt;width:185.9pt;height:110.6pt;z-index:251654144;visibility:visible;mso-wrap-style:square;mso-width-percent:400;mso-height-percent:200;mso-wrap-distance-left:9pt;mso-wrap-distance-top:3.6pt;mso-wrap-distance-right:9pt;mso-wrap-distance-bottom:3.6pt;mso-position-horizontal:absolute;mso-position-horizontal-relative:text;mso-position-vertical:absolute;mso-position-vertical-relative:text;mso-width-percent:400;mso-height-percent:200;mso-width-relative:margin;mso-height-relative:margin;v-text-anchor:top" o:gfxdata="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" filled="f" stroked="f">
+                  <v:shape w14:anchorId="71345A83" id="_x0000_s1031" type="#_x0000_t202" style="position:absolute;left:0;text-align:left;margin-left:88.85pt;margin-top:380.7pt;width:185.9pt;height:110.6pt;z-index:251655168;visibility:visible;mso-wrap-style:square;mso-width-percent:400;mso-height-percent:200;mso-wrap-distance-left:9pt;mso-wrap-distance-top:3.6pt;mso-wrap-distance-right:9pt;mso-wrap-distance-bottom:3.6pt;mso-position-horizontal:absolute;mso-position-horizontal-relative:text;mso-position-vertical:absolute;mso-position-vertical-relative:text;mso-width-percent:400;mso-height-percent:200;mso-width-relative:margin;mso-height-relative:margin;v-text-anchor:top" o:gfxdata="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" filled="f" stroked="f">
                     <v:textbox style="mso-fit-shape-to-text:t">
                       <w:txbxContent>
                         <w:p>
@@ -4846,7 +4846,7 @@
             <mc:AlternateContent>
               <mc:Choice Requires="wps">
                 <w:drawing>
-                  <wp:anchor distT="45720" distB="45720" distL="114300" distR="114300" simplePos="0" relativeHeight="251661312" behindDoc="0" locked="0" layoutInCell="1" allowOverlap="1" wp14:anchorId="03253361" wp14:editId="64F46B44">
+                  <wp:anchor distT="45720" distB="45720" distL="114300" distR="114300" simplePos="0" relativeHeight="251659264" behindDoc="0" locked="0" layoutInCell="1" allowOverlap="1" wp14:anchorId="03253361" wp14:editId="64F46B44">
                     <wp:simplePos x="0" y="0"/>
                     <wp:positionH relativeFrom="column">
                       <wp:posOffset>2295525</wp:posOffset>
@@ -4921,7 +4921,7 @@
               </mc:Choice>
               <mc:Fallback>
                 <w:pict>
-                  <v:shape w14:anchorId="03253361" id="_x0000_s1032" type="#_x0000_t202" style="position:absolute;left:0;text-align:left;margin-left:180.75pt;margin-top:633.5pt;width:185.9pt;height:110.6pt;z-index:251661312;visibility:visible;mso-wrap-style:square;mso-width-percent:400;mso-height-percent:200;mso-wrap-distance-left:9pt;mso-wrap-distance-top:3.6pt;mso-wrap-distance-right:9pt;mso-wrap-distance-bottom:3.6pt;mso-position-horizontal:absolute;mso-position-horizontal-relative:text;mso-position-vertical:absolute;mso-position-vertical-relative:text;mso-width-percent:400;mso-height-percent:200;mso-width-relative:margin;mso-height-relative:margin;v-text-anchor:top" o:gfxdata="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" stroked="f">
+                  <v:shape w14:anchorId="03253361" id="_x0000_s1032" type="#_x0000_t202" style="position:absolute;left:0;text-align:left;margin-left:180.75pt;margin-top:633.5pt;width:185.9pt;height:110.6pt;z-index:251659264;visibility:visible;mso-wrap-style:square;mso-width-percent:400;mso-height-percent:200;mso-wrap-distance-left:9pt;mso-wrap-distance-top:3.6pt;mso-wrap-distance-right:9pt;mso-wrap-distance-bottom:3.6pt;mso-position-horizontal:absolute;mso-position-horizontal-relative:text;mso-position-vertical:absolute;mso-position-vertical-relative:text;mso-width-percent:400;mso-height-percent:200;mso-width-relative:margin;mso-height-relative:margin;v-text-anchor:top" o:gfxdata="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" stroked="f">
                     <v:textbox style="mso-fit-shape-to-text:t">
                       <w:txbxContent>
                         <w:p>
@@ -6797,41 +6797,313 @@
         <w:spacing w:line="312" w:lineRule="auto"/>
         <w:ind w:firstLine="720"/>
         <w:rPr>
-          <w:sz w:val="26"/>
-          <w:szCs w:val="26"/>
-        </w:rPr>
-      </w:pPr>
-      <w:r>
-        <w:rPr>
-          <w:sz w:val="26"/>
-          <w:szCs w:val="26"/>
-        </w:rPr>
-        <w:t xml:space="preserve">Portlet là các thành phần hiển thị thông </w:t>
-      </w:r>
-      <w:r>
-        <w:rPr>
-          <w:sz w:val="26"/>
-          <w:szCs w:val="26"/>
-        </w:rPr>
-        <w:t>tin liên quan cho người dùng. Các ứng dụng cho portlets bao gồm việc hiển thị Thư điện tử, các báo cáo thời tiết, các diễn đàn thảo luận, và tin tức…</w:t>
-      </w:r>
+          <w:del w:id="11" w:author="Thanh Nhàn" w:date="2014-09-29T01:24:00Z"/>
+          <w:sz w:val="26"/>
+          <w:szCs w:val="26"/>
+        </w:rPr>
+      </w:pPr>
+      <w:del w:id="12" w:author="Thanh Nhàn" w:date="2014-09-29T01:24:00Z">
+        <w:r>
+          <w:rPr>
+            <w:sz w:val="26"/>
+            <w:szCs w:val="26"/>
+          </w:rPr>
+          <w:delText xml:space="preserve">Portlet là các thành phần hiển thị thông </w:delText>
+        </w:r>
+        <w:r>
+          <w:rPr>
+            <w:sz w:val="26"/>
+            <w:szCs w:val="26"/>
+          </w:rPr>
+          <w:delText>tin liên quan cho người dùng. Các ứng dụng cho portlets bao gồm việc hiển thị Thư điện tử, các báo cáo thời tiết, các diễn đàn thảo luận, và tin tức…</w:delText>
+        </w:r>
+      </w:del>
     </w:p>
     <w:p>
       <w:pPr>
         <w:spacing w:line="312" w:lineRule="auto"/>
         <w:ind w:firstLine="720"/>
         <w:rPr>
-          <w:sz w:val="26"/>
-          <w:szCs w:val="26"/>
-        </w:rPr>
-      </w:pPr>
-      <w:r>
-        <w:rPr>
-          <w:sz w:val="26"/>
-          <w:szCs w:val="26"/>
-        </w:rPr>
-        <w:t>Các chuẩn Portlet nhằm cho phép các nhà phát triển phần mềm tạo ra các portlets mà có thể "cắm" vào bất cứ Portal nào có hỗ trợ các chuẩn đó.</w:t>
-      </w:r>
+          <w:ins w:id="13" w:author="Thanh Nhàn" w:date="2014-09-29T01:30:00Z"/>
+          <w:sz w:val="26"/>
+          <w:szCs w:val="26"/>
+        </w:rPr>
+      </w:pPr>
+      <w:del w:id="14" w:author="Thanh Nhàn" w:date="2014-09-29T01:24:00Z">
+        <w:r>
+          <w:rPr>
+            <w:sz w:val="26"/>
+            <w:szCs w:val="26"/>
+          </w:rPr>
+          <w:delText>Các chuẩn Portlet nhằm cho phép các nhà phát triển phần mềm tạo ra các portlets mà có thể "cắm" vào bất cứ Portal nào có hỗ trợ các chuẩn đó.</w:delText>
+        </w:r>
+      </w:del>
+      <w:ins w:id="15" w:author="Thanh Nhàn" w:date="2014-09-29T01:24:00Z">
+        <w:r>
+          <w:rPr>
+            <w:sz w:val="26"/>
+            <w:szCs w:val="26"/>
+          </w:rPr>
+          <w:t>Portal là cổng thông tin điện tử, khác với website thông thường Portal là nơi tích hợp hầu hết các thông tin và dịch vụ cần thiết cho người dùng. Sự ra đời của Portal nhằm giải quyết các nhược điểm mà các website thông thường mắc phải, ví dụ như khó bảo trì, khó tích hợp hoặc mở rộng,</w:t>
+        </w:r>
+      </w:ins>
+      <w:ins w:id="16" w:author="Thanh Nhàn" w:date="2014-09-29T01:26:00Z">
+        <w:r>
+          <w:rPr>
+            <w:sz w:val="26"/>
+            <w:szCs w:val="26"/>
+          </w:rPr>
+          <w:t>… đặc biệt là Portal có khả năng tùy biến khá cao, cá nhân hóa, bảo mật.</w:t>
+        </w:r>
+      </w:ins>
+    </w:p>
+    <w:p>
+      <w:pPr>
+        <w:spacing w:line="312" w:lineRule="auto"/>
+        <w:ind w:firstLine="720"/>
+        <w:rPr>
+          <w:ins w:id="17" w:author="Thanh Nhàn" w:date="2014-09-29T01:27:00Z"/>
+          <w:sz w:val="26"/>
+          <w:szCs w:val="26"/>
+        </w:rPr>
+      </w:pPr>
+      <w:ins w:id="18" w:author="Thanh Nhàn" w:date="2014-09-29T01:27:00Z">
+        <w:r>
+          <w:rPr>
+            <w:sz w:val="26"/>
+            <w:szCs w:val="26"/>
+          </w:rPr>
+          <w:t>Các loại Portal thông dụng:</w:t>
+        </w:r>
+      </w:ins>
+    </w:p>
+    <w:p>
+      <w:pPr>
+        <w:pStyle w:val="ListParagraph"/>
+        <w:numPr>
+          <w:ilvl w:val="0"/>
+          <w:numId w:val="8"/>
+        </w:numPr>
+        <w:spacing w:line="312" w:lineRule="auto"/>
+        <w:rPr>
+          <w:ins w:id="19" w:author="Thanh Nhàn" w:date="2014-09-29T01:27:00Z"/>
+          <w:sz w:val="26"/>
+          <w:szCs w:val="26"/>
+        </w:rPr>
+        <w:pPrChange w:id="20" w:author="Thanh Nhàn" w:date="2014-09-29T01:27:00Z">
+          <w:pPr>
+            <w:spacing w:line="312" w:lineRule="auto"/>
+            <w:ind w:firstLine="720"/>
+          </w:pPr>
+        </w:pPrChange>
+      </w:pPr>
+      <w:ins w:id="21" w:author="Thanh Nhàn" w:date="2014-09-29T01:27:00Z">
+        <w:r>
+          <w:rPr>
+            <w:sz w:val="26"/>
+            <w:szCs w:val="26"/>
+          </w:rPr>
+          <w:t>Public portals: Cổng thông tin công cộng.</w:t>
+        </w:r>
+      </w:ins>
+    </w:p>
+    <w:p>
+      <w:pPr>
+        <w:pStyle w:val="ListParagraph"/>
+        <w:numPr>
+          <w:ilvl w:val="0"/>
+          <w:numId w:val="8"/>
+        </w:numPr>
+        <w:spacing w:line="312" w:lineRule="auto"/>
+        <w:rPr>
+          <w:ins w:id="22" w:author="Thanh Nhàn" w:date="2014-09-29T01:27:00Z"/>
+          <w:sz w:val="26"/>
+          <w:szCs w:val="26"/>
+        </w:rPr>
+        <w:pPrChange w:id="23" w:author="Thanh Nhàn" w:date="2014-09-29T01:27:00Z">
+          <w:pPr>
+            <w:spacing w:line="312" w:lineRule="auto"/>
+            <w:ind w:firstLine="720"/>
+          </w:pPr>
+        </w:pPrChange>
+      </w:pPr>
+      <w:ins w:id="24" w:author="Thanh Nhàn" w:date="2014-09-29T01:27:00Z">
+        <w:r>
+          <w:rPr>
+            <w:sz w:val="26"/>
+            <w:szCs w:val="26"/>
+          </w:rPr>
+          <w:t>Personal portals: Cổng thông tin cá nhân</w:t>
+        </w:r>
+      </w:ins>
+      <w:ins w:id="25" w:author="Thanh Nhàn" w:date="2014-09-29T01:28:00Z">
+        <w:r>
+          <w:rPr>
+            <w:sz w:val="26"/>
+            <w:szCs w:val="26"/>
+          </w:rPr>
+          <w:t>.</w:t>
+        </w:r>
+      </w:ins>
+    </w:p>
+    <w:p>
+      <w:pPr>
+        <w:pStyle w:val="ListParagraph"/>
+        <w:numPr>
+          <w:ilvl w:val="0"/>
+          <w:numId w:val="8"/>
+        </w:numPr>
+        <w:spacing w:line="312" w:lineRule="auto"/>
+        <w:rPr>
+          <w:ins w:id="26" w:author="Thanh Nhàn" w:date="2014-09-29T01:28:00Z"/>
+          <w:sz w:val="26"/>
+          <w:szCs w:val="26"/>
+        </w:rPr>
+        <w:pPrChange w:id="27" w:author="Thanh Nhàn" w:date="2014-09-29T01:27:00Z">
+          <w:pPr>
+            <w:spacing w:line="312" w:lineRule="auto"/>
+            <w:ind w:firstLine="720"/>
+          </w:pPr>
+        </w:pPrChange>
+      </w:pPr>
+      <w:ins w:id="28" w:author="Thanh Nhàn" w:date="2014-09-29T01:28:00Z">
+        <w:r>
+          <w:rPr>
+            <w:sz w:val="26"/>
+            <w:szCs w:val="26"/>
+          </w:rPr>
+          <w:t>Academic portals: Cổng thông tin học tập</w:t>
+        </w:r>
+        <w:r>
+          <w:rPr>
+            <w:sz w:val="26"/>
+            <w:szCs w:val="26"/>
+          </w:rPr>
+          <w:t>.</w:t>
+        </w:r>
+      </w:ins>
+    </w:p>
+    <w:p>
+      <w:pPr>
+        <w:pStyle w:val="ListParagraph"/>
+        <w:numPr>
+          <w:ilvl w:val="0"/>
+          <w:numId w:val="8"/>
+        </w:numPr>
+        <w:spacing w:line="312" w:lineRule="auto"/>
+        <w:rPr>
+          <w:ins w:id="29" w:author="Thanh Nhàn" w:date="2014-09-29T01:28:00Z"/>
+          <w:sz w:val="26"/>
+          <w:szCs w:val="26"/>
+        </w:rPr>
+        <w:pPrChange w:id="30" w:author="Thanh Nhàn" w:date="2014-09-29T01:27:00Z">
+          <w:pPr>
+            <w:spacing w:line="312" w:lineRule="auto"/>
+            <w:ind w:firstLine="720"/>
+          </w:pPr>
+        </w:pPrChange>
+      </w:pPr>
+      <w:ins w:id="31" w:author="Thanh Nhàn" w:date="2014-09-29T01:28:00Z">
+        <w:r>
+          <w:rPr>
+            <w:sz w:val="26"/>
+            <w:szCs w:val="26"/>
+          </w:rPr>
+          <w:t>Government Web portal: Cổng thông tin web chính phủ.</w:t>
+        </w:r>
+      </w:ins>
+    </w:p>
+    <w:p>
+      <w:pPr>
+        <w:pStyle w:val="ListParagraph"/>
+        <w:numPr>
+          <w:ilvl w:val="0"/>
+          <w:numId w:val="8"/>
+        </w:numPr>
+        <w:spacing w:line="312" w:lineRule="auto"/>
+        <w:rPr>
+          <w:ins w:id="32" w:author="Thanh Nhàn" w:date="2014-09-29T01:29:00Z"/>
+          <w:sz w:val="26"/>
+          <w:szCs w:val="26"/>
+        </w:rPr>
+        <w:pPrChange w:id="33" w:author="Thanh Nhàn" w:date="2014-09-29T01:27:00Z">
+          <w:pPr>
+            <w:spacing w:line="312" w:lineRule="auto"/>
+            <w:ind w:firstLine="720"/>
+          </w:pPr>
+        </w:pPrChange>
+      </w:pPr>
+      <w:ins w:id="34" w:author="Thanh Nhàn" w:date="2014-09-29T01:29:00Z">
+        <w:r>
+          <w:rPr>
+            <w:sz w:val="26"/>
+            <w:szCs w:val="26"/>
+          </w:rPr>
+          <w:t>Cổng thông tin doanh nghiệp: Corporate Web portals</w:t>
+        </w:r>
+      </w:ins>
+    </w:p>
+    <w:p>
+      <w:pPr>
+        <w:pStyle w:val="ListParagraph"/>
+        <w:numPr>
+          <w:ilvl w:val="0"/>
+          <w:numId w:val="8"/>
+        </w:numPr>
+        <w:spacing w:line="312" w:lineRule="auto"/>
+        <w:rPr>
+          <w:ins w:id="35" w:author="Thanh Nhàn" w:date="2014-09-29T01:29:00Z"/>
+          <w:sz w:val="26"/>
+          <w:szCs w:val="26"/>
+        </w:rPr>
+        <w:pPrChange w:id="36" w:author="Thanh Nhàn" w:date="2014-09-29T01:27:00Z">
+          <w:pPr>
+            <w:spacing w:line="312" w:lineRule="auto"/>
+            <w:ind w:firstLine="720"/>
+          </w:pPr>
+        </w:pPrChange>
+      </w:pPr>
+      <w:ins w:id="37" w:author="Thanh Nhàn" w:date="2014-09-29T01:29:00Z">
+        <w:r>
+          <w:rPr>
+            <w:sz w:val="26"/>
+            <w:szCs w:val="26"/>
+          </w:rPr>
+          <w:t>Cổng giao dịch điện tử: Marketplace portals</w:t>
+        </w:r>
+      </w:ins>
+    </w:p>
+    <w:p>
+      <w:pPr>
+        <w:pStyle w:val="ListParagraph"/>
+        <w:numPr>
+          <w:ilvl w:val="0"/>
+          <w:numId w:val="8"/>
+        </w:numPr>
+        <w:spacing w:line="312" w:lineRule="auto"/>
+        <w:rPr>
+          <w:sz w:val="26"/>
+          <w:szCs w:val="26"/>
+          <w:rPrChange w:id="38" w:author="Thanh Nhàn" w:date="2014-09-29T01:27:00Z">
+            <w:rPr/>
+          </w:rPrChange>
+        </w:rPr>
+        <w:pPrChange w:id="39" w:author="Thanh Nhàn" w:date="2014-09-29T01:27:00Z">
+          <w:pPr>
+            <w:spacing w:line="312" w:lineRule="auto"/>
+            <w:ind w:firstLine="720"/>
+          </w:pPr>
+        </w:pPrChange>
+      </w:pPr>
+      <w:ins w:id="40" w:author="Thanh Nhàn" w:date="2014-09-29T01:29:00Z">
+        <w:r>
+          <w:rPr>
+            <w:sz w:val="26"/>
+            <w:szCs w:val="26"/>
+          </w:rPr>
+          <w:t>Cổng thông tin thể thao: Sports portals</w:t>
+        </w:r>
+      </w:ins>
     </w:p>
     <w:p>
       <w:pPr>
@@ -6955,74 +7227,88 @@
         <w:spacing w:after="160" w:line="312" w:lineRule="auto"/>
         <w:ind w:firstLine="720"/>
         <w:rPr>
-          <w:ins w:id="11" w:author="Thanh Nhàn" w:date="2014-09-27T19:34:00Z"/>
-        </w:rPr>
-      </w:pPr>
-      <w:r>
-        <w:br w:type="page"/>
-      </w:r>
-    </w:p>
-    <w:p>
-      <w:pPr>
-        <w:pStyle w:val="Heading1"/>
-        <w:spacing w:line="312" w:lineRule="auto"/>
-        <w:ind w:firstLine="720"/>
-        <w:rPr>
-          <w:ins w:id="12" w:author="Thanh Nhàn" w:date="2014-09-27T19:35:00Z"/>
-          <w:rFonts w:ascii="Times New Roman" w:hAnsi="Times New Roman" w:cs="Times New Roman"/>
-          <w:color w:val="auto"/>
+          <w:ins w:id="41" w:author="Thanh Nhàn" w:date="2014-09-27T19:35:00Z"/>
+          <w:b/>
           <w:sz w:val="28"/>
           <w:szCs w:val="28"/>
-        </w:rPr>
-        <w:pPrChange w:id="13" w:author="Thanh Nhàn" w:date="2014-09-27T19:35:00Z">
+          <w:rPrChange w:id="42" w:author="Thanh Nhàn" w:date="2014-09-29T01:39:00Z">
+            <w:rPr>
+              <w:ins w:id="43" w:author="Thanh Nhàn" w:date="2014-09-27T19:35:00Z"/>
+              <w:sz w:val="28"/>
+              <w:szCs w:val="28"/>
+            </w:rPr>
+          </w:rPrChange>
+        </w:rPr>
+        <w:pPrChange w:id="44" w:author="Thanh Nhàn" w:date="2014-09-29T01:30:00Z">
           <w:pPr>
             <w:spacing w:after="160" w:line="312" w:lineRule="auto"/>
           </w:pPr>
         </w:pPrChange>
       </w:pPr>
-      <w:ins w:id="14" w:author="Thanh Nhàn" w:date="2014-09-27T19:34:00Z">
+      <w:del w:id="45" w:author="Thanh Nhàn" w:date="2014-09-29T01:30:00Z">
         <w:r>
           <w:rPr>
-            <w:rFonts w:ascii="Times New Roman" w:hAnsi="Times New Roman" w:cs="Times New Roman"/>
-            <w:color w:val="auto"/>
-            <w:sz w:val="28"/>
-            <w:szCs w:val="28"/>
-            <w:rPrChange w:id="15" w:author="Thanh Nhàn" w:date="2014-09-27T19:35:00Z">
+            <w:b/>
+            <w:rPrChange w:id="46" w:author="Thanh Nhàn" w:date="2014-09-29T01:39:00Z">
               <w:rPr/>
             </w:rPrChange>
           </w:rPr>
           <w:lastRenderedPageBreak/>
+          <w:br w:type="page"/>
+        </w:r>
+      </w:del>
+      <w:ins w:id="47" w:author="Thanh Nhàn" w:date="2014-09-27T19:34:00Z">
+        <w:r>
+          <w:rPr>
+            <w:rFonts w:eastAsiaTheme="majorEastAsia"/>
+            <w:b/>
+            <w:sz w:val="28"/>
+            <w:szCs w:val="28"/>
+            <w:rPrChange w:id="48" w:author="Thanh Nhàn" w:date="2014-09-29T01:39:00Z">
+              <w:rPr/>
+            </w:rPrChange>
+          </w:rPr>
           <w:t>2.5</w:t>
         </w:r>
       </w:ins>
-      <w:ins w:id="16" w:author="Thanh Nhàn" w:date="2014-09-27T19:35:00Z">
+      <w:ins w:id="49" w:author="Thanh Nhàn" w:date="2014-09-27T19:35:00Z">
         <w:r>
           <w:rPr>
-            <w:rFonts w:ascii="Times New Roman" w:hAnsi="Times New Roman" w:cs="Times New Roman"/>
-            <w:color w:val="auto"/>
+            <w:b/>
             <w:sz w:val="28"/>
             <w:szCs w:val="28"/>
+            <w:rPrChange w:id="50" w:author="Thanh Nhàn" w:date="2014-09-29T01:39:00Z">
+              <w:rPr>
+                <w:sz w:val="28"/>
+                <w:szCs w:val="28"/>
+              </w:rPr>
+            </w:rPrChange>
           </w:rPr>
           <w:t>.</w:t>
         </w:r>
         <w:r>
           <w:rPr>
-            <w:rFonts w:ascii="Times New Roman" w:hAnsi="Times New Roman" w:cs="Times New Roman"/>
-            <w:color w:val="auto"/>
+            <w:b/>
             <w:sz w:val="28"/>
             <w:szCs w:val="28"/>
+            <w:rPrChange w:id="51" w:author="Thanh Nhàn" w:date="2014-09-29T01:39:00Z">
+              <w:rPr>
+                <w:sz w:val="28"/>
+                <w:szCs w:val="28"/>
+              </w:rPr>
+            </w:rPrChange>
           </w:rPr>
           <w:tab/>
         </w:r>
       </w:ins>
-      <w:ins w:id="17" w:author="Thanh Nhàn" w:date="2014-09-27T19:34:00Z">
+      <w:ins w:id="52" w:author="Thanh Nhàn" w:date="2014-09-27T19:34:00Z">
         <w:r>
           <w:rPr>
-            <w:rFonts w:ascii="Times New Roman" w:hAnsi="Times New Roman" w:cs="Times New Roman"/>
-            <w:color w:val="auto"/>
+            <w:rFonts w:eastAsiaTheme="majorEastAsia"/>
+            <w:b/>
             <w:sz w:val="28"/>
             <w:szCs w:val="28"/>
-            <w:rPrChange w:id="18" w:author="Thanh Nhàn" w:date="2014-09-27T19:35:00Z">
+            <w:rPrChange w:id="53" w:author="Thanh Nhàn" w:date="2014-09-29T01:39:00Z">
               <w:rPr/>
             </w:rPrChange>
           </w:rPr>
@@ -7030,11 +7316,11 @@
         </w:r>
         <w:r>
           <w:rPr>
-            <w:rFonts w:ascii="Times New Roman" w:hAnsi="Times New Roman" w:cs="Times New Roman"/>
-            <w:color w:val="auto"/>
+            <w:rFonts w:eastAsiaTheme="majorEastAsia"/>
+            <w:b/>
             <w:sz w:val="28"/>
             <w:szCs w:val="28"/>
-            <w:rPrChange w:id="19" w:author="Thanh Nhàn" w:date="2014-09-27T19:35:00Z">
+            <w:rPrChange w:id="54" w:author="Thanh Nhàn" w:date="2014-09-29T01:39:00Z">
               <w:rPr>
                 <w:sz w:val="28"/>
                 <w:szCs w:val="28"/>
@@ -7050,27 +7336,65 @@
         <w:spacing w:line="312" w:lineRule="auto"/>
         <w:ind w:firstLine="720"/>
         <w:rPr>
-          <w:ins w:id="20" w:author="Thanh Nhàn" w:date="2014-09-27T19:49:00Z"/>
-          <w:sz w:val="26"/>
-          <w:szCs w:val="26"/>
-        </w:rPr>
-        <w:pPrChange w:id="21" w:author="Thanh Nhàn" w:date="2014-09-27T19:46:00Z">
+          <w:ins w:id="55" w:author="Thanh Nhàn" w:date="2014-09-29T01:37:00Z"/>
+          <w:b/>
+          <w:sz w:val="26"/>
+          <w:szCs w:val="26"/>
+          <w:rPrChange w:id="56" w:author="Thanh Nhàn" w:date="2014-09-29T01:39:00Z">
+            <w:rPr>
+              <w:ins w:id="57" w:author="Thanh Nhàn" w:date="2014-09-29T01:37:00Z"/>
+              <w:sz w:val="26"/>
+              <w:szCs w:val="26"/>
+            </w:rPr>
+          </w:rPrChange>
+        </w:rPr>
+        <w:pPrChange w:id="58" w:author="Thanh Nhàn" w:date="2014-09-27T19:46:00Z">
           <w:pPr/>
         </w:pPrChange>
       </w:pPr>
-      <w:ins w:id="22" w:author="Thanh Nhàn" w:date="2014-09-27T19:46:00Z">
+      <w:ins w:id="59" w:author="Thanh Nhàn" w:date="2014-09-29T01:37:00Z">
+        <w:r>
+          <w:rPr>
+            <w:b/>
+            <w:sz w:val="26"/>
+            <w:szCs w:val="26"/>
+            <w:rPrChange w:id="60" w:author="Thanh Nhàn" w:date="2014-09-29T01:39:00Z">
+              <w:rPr>
+                <w:sz w:val="26"/>
+                <w:szCs w:val="26"/>
+              </w:rPr>
+            </w:rPrChange>
+          </w:rPr>
+          <w:t>2.5.1. Liferay Portal</w:t>
+        </w:r>
+      </w:ins>
+    </w:p>
+    <w:p>
+      <w:pPr>
+        <w:spacing w:line="312" w:lineRule="auto"/>
+        <w:ind w:firstLine="720"/>
+        <w:rPr>
+          <w:ins w:id="61" w:author="Thanh Nhàn" w:date="2014-09-27T19:49:00Z"/>
+          <w:sz w:val="26"/>
+          <w:szCs w:val="26"/>
+        </w:rPr>
+        <w:pPrChange w:id="62" w:author="Thanh Nhàn" w:date="2014-09-27T19:46:00Z">
+          <w:pPr/>
+        </w:pPrChange>
+      </w:pPr>
+      <w:ins w:id="63" w:author="Thanh Nhàn" w:date="2014-09-27T19:46:00Z">
         <w:r>
           <w:rPr>
             <w:sz w:val="26"/>
             <w:szCs w:val="26"/>
-            <w:rPrChange w:id="23" w:author="Thanh Nhàn" w:date="2014-09-27T19:47:00Z">
+            <w:rPrChange w:id="64" w:author="Thanh Nhàn" w:date="2014-09-27T19:47:00Z">
               <w:rPr/>
             </w:rPrChange>
           </w:rPr>
           <w:t>Liferay Portal là phần mềm nền tảng cổng thông tin mã nguồn mở được sử dụng rộng rãi trên thế giới hiện nay. Liferay Portal được tạo ra năm 2000 bởi kiến trúc sư phần mềm người Mỹ gốc Hoa Brian Chan</w:t>
         </w:r>
       </w:ins>
-      <w:ins w:id="24" w:author="Thanh Nhàn" w:date="2014-09-27T19:47:00Z">
+      <w:ins w:id="65" w:author="Thanh Nhàn" w:date="2014-09-27T19:47:00Z">
         <w:r>
           <w:rPr>
             <w:sz w:val="26"/>
@@ -7079,12 +7403,12 @@
           <w:t xml:space="preserve"> </w:t>
         </w:r>
       </w:ins>
-      <w:ins w:id="25" w:author="Thanh Nhàn" w:date="2014-09-27T19:46:00Z">
+      <w:ins w:id="66" w:author="Thanh Nhàn" w:date="2014-09-27T19:46:00Z">
         <w:r>
           <w:rPr>
             <w:sz w:val="26"/>
             <w:szCs w:val="26"/>
-            <w:rPrChange w:id="26" w:author="Thanh Nhàn" w:date="2014-09-27T19:47:00Z">
+            <w:rPrChange w:id="67" w:author="Thanh Nhàn" w:date="2014-09-27T19:47:00Z">
               <w:rPr/>
             </w:rPrChange>
           </w:rPr>
@@ -7097,15 +7421,15 @@
         <w:spacing w:line="312" w:lineRule="auto"/>
         <w:ind w:firstLine="720"/>
         <w:rPr>
-          <w:ins w:id="27" w:author="Thanh Nhàn" w:date="2014-09-27T19:50:00Z"/>
-          <w:sz w:val="26"/>
-          <w:szCs w:val="26"/>
-        </w:rPr>
-        <w:pPrChange w:id="28" w:author="Thanh Nhàn" w:date="2014-09-27T19:46:00Z">
+          <w:ins w:id="68" w:author="Thanh Nhàn" w:date="2014-09-27T19:50:00Z"/>
+          <w:sz w:val="26"/>
+          <w:szCs w:val="26"/>
+        </w:rPr>
+        <w:pPrChange w:id="69" w:author="Thanh Nhàn" w:date="2014-09-27T19:46:00Z">
           <w:pPr/>
         </w:pPrChange>
       </w:pPr>
-      <w:ins w:id="29" w:author="Thanh Nhàn" w:date="2014-09-27T19:49:00Z">
+      <w:ins w:id="70" w:author="Thanh Nhàn" w:date="2014-09-27T19:49:00Z">
         <w:r>
           <w:rPr>
             <w:sz w:val="26"/>
@@ -7114,7 +7438,7 @@
           <w:t>Liferay được phân phối</w:t>
         </w:r>
       </w:ins>
-      <w:ins w:id="30" w:author="Thanh Nhàn" w:date="2014-09-27T19:50:00Z">
+      <w:ins w:id="71" w:author="Thanh Nhàn" w:date="2014-09-27T19:50:00Z">
         <w:r>
           <w:rPr>
             <w:sz w:val="26"/>
@@ -7134,29 +7458,47 @@
         <w:spacing w:line="312" w:lineRule="auto"/>
         <w:ind w:left="0" w:firstLine="360"/>
         <w:rPr>
-          <w:ins w:id="31" w:author="Thanh Nhàn" w:date="2014-09-27T19:50:00Z"/>
-          <w:sz w:val="26"/>
-          <w:szCs w:val="26"/>
-          <w:rPrChange w:id="32" w:author="Thanh Nhàn" w:date="2014-09-27T20:20:00Z">
+          <w:ins w:id="72" w:author="Thanh Nhàn" w:date="2014-09-27T19:50:00Z"/>
+          <w:sz w:val="26"/>
+          <w:szCs w:val="26"/>
+          <w:rPrChange w:id="73" w:author="Thanh Nhàn" w:date="2014-09-27T20:20:00Z">
             <w:rPr>
-              <w:ins w:id="33" w:author="Thanh Nhàn" w:date="2014-09-27T19:50:00Z"/>
+              <w:ins w:id="74" w:author="Thanh Nhàn" w:date="2014-09-27T19:50:00Z"/>
             </w:rPr>
           </w:rPrChange>
         </w:rPr>
-        <w:pPrChange w:id="34" w:author="Thanh Nhàn" w:date="2014-09-27T20:20:00Z">
+        <w:pPrChange w:id="75" w:author="Thanh Nhàn" w:date="2014-09-27T20:20:00Z">
           <w:pPr/>
         </w:pPrChange>
       </w:pPr>
-      <w:ins w:id="35" w:author="Thanh Nhàn" w:date="2014-09-27T19:50:00Z">
+      <w:ins w:id="76" w:author="Thanh Nhàn" w:date="2014-09-27T19:50:00Z">
         <w:r>
           <w:rPr>
             <w:sz w:val="26"/>
             <w:szCs w:val="26"/>
-            <w:rPrChange w:id="36" w:author="Thanh Nhàn" w:date="2014-09-27T20:20:00Z">
+            <w:rPrChange w:id="77" w:author="Thanh Nhàn" w:date="2014-09-27T20:20:00Z">
               <w:rPr/>
             </w:rPrChange>
           </w:rPr>
           <w:t xml:space="preserve">Liferay Portal Enterprise Edition: </w:t>
+        </w:r>
+      </w:ins>
+      <w:ins w:id="78" w:author="Thanh Nhàn" w:date="2014-09-29T01:30:00Z">
+        <w:r>
+          <w:rPr>
+            <w:sz w:val="26"/>
+            <w:szCs w:val="26"/>
+          </w:rPr>
+          <w:t>Là phiên bản thương mại, hỗ trợ nhiều tính năng dành cho doanh nghiệp</w:t>
+        </w:r>
+      </w:ins>
+      <w:ins w:id="79" w:author="Thanh Nhàn" w:date="2014-09-29T01:31:00Z">
+        <w:r>
+          <w:rPr>
+            <w:sz w:val="26"/>
+            <w:szCs w:val="26"/>
+          </w:rPr>
+          <w:t>.</w:t>
         </w:r>
       </w:ins>
     </w:p>
@@ -7170,49 +7512,51 @@
         <w:spacing w:line="312" w:lineRule="auto"/>
         <w:ind w:left="0" w:firstLine="360"/>
         <w:rPr>
-          <w:ins w:id="37" w:author="Thanh Nhàn" w:date="2014-09-27T19:46:00Z"/>
-          <w:sz w:val="26"/>
-          <w:szCs w:val="26"/>
-          <w:rPrChange w:id="38" w:author="Thanh Nhàn" w:date="2014-09-27T20:20:00Z">
-            <w:rPr>
-              <w:ins w:id="39" w:author="Thanh Nhàn" w:date="2014-09-27T19:46:00Z"/>
-            </w:rPr>
-          </w:rPrChange>
-        </w:rPr>
-        <w:pPrChange w:id="40" w:author="Thanh Nhàn" w:date="2014-09-27T20:20:00Z">
-          <w:pPr/>
+          <w:ins w:id="80" w:author="Thanh Nhàn" w:date="2014-09-29T01:40:00Z"/>
+          <w:sz w:val="26"/>
+          <w:szCs w:val="26"/>
+        </w:rPr>
+        <w:pPrChange w:id="81" w:author="Thanh Nhàn" w:date="2014-09-29T01:40:00Z">
+          <w:pPr>
+            <w:pStyle w:val="ListParagraph"/>
+            <w:numPr>
+              <w:numId w:val="12"/>
+            </w:numPr>
+            <w:spacing w:line="312" w:lineRule="auto"/>
+            <w:ind w:hanging="360"/>
+          </w:pPr>
         </w:pPrChange>
       </w:pPr>
-      <w:ins w:id="41" w:author="Thanh Nhàn" w:date="2014-09-27T19:50:00Z">
+      <w:ins w:id="82" w:author="Thanh Nhàn" w:date="2014-09-27T19:50:00Z">
         <w:r>
           <w:rPr>
             <w:sz w:val="26"/>
             <w:szCs w:val="26"/>
-            <w:rPrChange w:id="42" w:author="Thanh Nhàn" w:date="2014-09-27T20:20:00Z">
+            <w:rPrChange w:id="83" w:author="Thanh Nhàn" w:date="2014-09-27T20:20:00Z">
               <w:rPr/>
             </w:rPrChange>
           </w:rPr>
           <w:t xml:space="preserve">Liferay Portal Standard Edition: Là </w:t>
         </w:r>
       </w:ins>
-      <w:ins w:id="43" w:author="Thanh Nhàn" w:date="2014-09-27T19:51:00Z">
+      <w:ins w:id="84" w:author="Thanh Nhàn" w:date="2014-09-27T19:51:00Z">
         <w:r>
           <w:rPr>
             <w:sz w:val="26"/>
             <w:szCs w:val="26"/>
-            <w:rPrChange w:id="44" w:author="Thanh Nhàn" w:date="2014-09-27T20:20:00Z">
+            <w:rPrChange w:id="85" w:author="Thanh Nhàn" w:date="2014-09-27T20:20:00Z">
               <w:rPr/>
             </w:rPrChange>
           </w:rPr>
           <w:t>phiên bản miễn phí với các tính năng mới nhất, hỗ trợ bởi các hoạt động cộng đồng</w:t>
         </w:r>
       </w:ins>
-      <w:ins w:id="45" w:author="Thanh Nhàn" w:date="2014-09-27T20:20:00Z">
+      <w:ins w:id="86" w:author="Thanh Nhàn" w:date="2014-09-27T20:20:00Z">
         <w:r>
           <w:rPr>
             <w:sz w:val="26"/>
             <w:szCs w:val="26"/>
-            <w:rPrChange w:id="46" w:author="Thanh Nhàn" w:date="2014-09-27T20:20:00Z">
+            <w:rPrChange w:id="87" w:author="Thanh Nhàn" w:date="2014-09-27T20:20:00Z">
               <w:rPr/>
             </w:rPrChange>
           </w:rPr>
@@ -7225,25 +7569,214 @@
         <w:spacing w:line="312" w:lineRule="auto"/>
         <w:ind w:firstLine="720"/>
         <w:rPr>
-          <w:ins w:id="47" w:author="Thanh Nhàn" w:date="2014-09-27T19:46:00Z"/>
-          <w:sz w:val="26"/>
-          <w:szCs w:val="26"/>
-          <w:rPrChange w:id="48" w:author="Thanh Nhàn" w:date="2014-09-27T19:47:00Z">
+          <w:ins w:id="88" w:author="Thanh Nhàn" w:date="2014-09-29T01:40:00Z"/>
+          <w:sz w:val="26"/>
+          <w:szCs w:val="26"/>
+          <w:rPrChange w:id="89" w:author="Thanh Nhàn" w:date="2014-09-29T01:40:00Z">
             <w:rPr>
-              <w:ins w:id="49" w:author="Thanh Nhàn" w:date="2014-09-27T19:46:00Z"/>
+              <w:ins w:id="90" w:author="Thanh Nhàn" w:date="2014-09-29T01:40:00Z"/>
             </w:rPr>
           </w:rPrChange>
         </w:rPr>
-        <w:pPrChange w:id="50" w:author="Thanh Nhàn" w:date="2014-09-27T19:46:00Z">
-          <w:pPr/>
+        <w:pPrChange w:id="91" w:author="Thanh Nhàn" w:date="2014-09-29T01:40:00Z">
+          <w:pPr>
+            <w:pStyle w:val="ListParagraph"/>
+            <w:numPr>
+              <w:numId w:val="12"/>
+            </w:numPr>
+            <w:spacing w:line="312" w:lineRule="auto"/>
+            <w:ind w:hanging="360"/>
+          </w:pPr>
         </w:pPrChange>
       </w:pPr>
-      <w:ins w:id="51" w:author="Thanh Nhàn" w:date="2014-09-27T19:46:00Z">
+      <w:ins w:id="92" w:author="Thanh Nhàn" w:date="2014-09-29T01:40:00Z">
         <w:r>
           <w:rPr>
             <w:sz w:val="26"/>
             <w:szCs w:val="26"/>
-            <w:rPrChange w:id="52" w:author="Thanh Nhàn" w:date="2014-09-27T19:47:00Z">
+            <w:rPrChange w:id="93" w:author="Thanh Nhàn" w:date="2014-09-29T01:40:00Z">
+              <w:rPr/>
+            </w:rPrChange>
+          </w:rPr>
+          <w:t>Liferay Portal là một Flatform mã nguồn mở hỗ trợ phát triển các Portal. Cung cấp một giao diện web chuẩn để truy cập đến dữ liệu và các tiện ích. Với Liferay Portal, giao diện của một trang cổng thông tin sẽ bao dồm các trang thông tin hay Portlet được tạo ra theo một chuẩn xác định. Các kênh thông tin được phát triển độc lập với Portal, không bị bó buộc vào cổng thông tin.</w:t>
+        </w:r>
+      </w:ins>
+    </w:p>
+    <w:p>
+      <w:pPr>
+        <w:spacing w:line="312" w:lineRule="auto"/>
+        <w:rPr>
+          <w:ins w:id="94" w:author="Thanh Nhàn" w:date="2014-09-29T01:40:00Z"/>
+          <w:sz w:val="26"/>
+          <w:szCs w:val="26"/>
+        </w:rPr>
+        <w:pPrChange w:id="95" w:author="Thanh Nhàn" w:date="2014-09-29T01:40:00Z">
+          <w:pPr/>
+        </w:pPrChange>
+      </w:pPr>
+    </w:p>
+    <w:p>
+      <w:pPr>
+        <w:spacing w:line="312" w:lineRule="auto"/>
+        <w:ind w:firstLine="720"/>
+        <w:rPr>
+          <w:ins w:id="96" w:author="Thanh Nhàn" w:date="2014-09-27T19:46:00Z"/>
+          <w:sz w:val="26"/>
+          <w:szCs w:val="26"/>
+          <w:rPrChange w:id="97" w:author="Thanh Nhàn" w:date="2014-09-29T01:40:00Z">
+            <w:rPr>
+              <w:ins w:id="98" w:author="Thanh Nhàn" w:date="2014-09-27T19:46:00Z"/>
+            </w:rPr>
+          </w:rPrChange>
+        </w:rPr>
+        <w:pPrChange w:id="99" w:author="Thanh Nhàn" w:date="2014-09-29T01:40:00Z">
+          <w:pPr/>
+        </w:pPrChange>
+      </w:pPr>
+      <w:ins w:id="100" w:author="Thanh Nhàn" w:date="2014-09-29T01:40:00Z">
+        <w:r>
+          <w:rPr>
+            <w:sz w:val="26"/>
+            <w:szCs w:val="26"/>
+            <w:rPrChange w:id="101" w:author="Thanh Nhàn" w:date="2014-09-29T01:40:00Z">
+              <w:rPr/>
+            </w:rPrChange>
+          </w:rPr>
+          <w:t>C</w:t>
+        </w:r>
+      </w:ins>
+      <w:ins w:id="102" w:author="Thanh Nhàn" w:date="2014-09-29T01:37:00Z">
+        <w:r>
+          <w:rPr>
+            <w:sz w:val="26"/>
+            <w:szCs w:val="26"/>
+            <w:rPrChange w:id="103" w:author="Thanh Nhàn" w:date="2014-09-29T01:40:00Z">
+              <w:rPr/>
+            </w:rPrChange>
+          </w:rPr>
+          <w:t>ông nghệ</w:t>
+        </w:r>
+      </w:ins>
+      <w:ins w:id="104" w:author="Thanh Nhàn" w:date="2014-09-29T01:38:00Z">
+        <w:r>
+          <w:rPr>
+            <w:sz w:val="26"/>
+            <w:szCs w:val="26"/>
+            <w:rPrChange w:id="105" w:author="Thanh Nhàn" w:date="2014-09-29T01:40:00Z">
+              <w:rPr/>
+            </w:rPrChange>
+          </w:rPr>
+          <w:t>: Liferay sử dụng nhiều công nghệ như Hibernate, jQuery, AJAX, Java2EE</w:t>
+        </w:r>
+        <w:r>
+          <w:rPr>
+            <w:sz w:val="26"/>
+            <w:szCs w:val="26"/>
+            <w:rPrChange w:id="106" w:author="Thanh Nhàn" w:date="2014-09-29T01:40:00Z">
+              <w:rPr/>
+            </w:rPrChange>
+          </w:rPr>
+          <w:t>, Spring, Struts,..</w:t>
+        </w:r>
+      </w:ins>
+    </w:p>
+    <w:p>
+      <w:pPr>
+        <w:spacing w:line="312" w:lineRule="auto"/>
+        <w:ind w:firstLine="720"/>
+        <w:rPr>
+          <w:ins w:id="107" w:author="Thanh Nhàn" w:date="2014-09-29T01:41:00Z"/>
+          <w:b/>
+          <w:sz w:val="26"/>
+          <w:szCs w:val="26"/>
+        </w:rPr>
+        <w:pPrChange w:id="108" w:author="Thanh Nhàn" w:date="2014-09-27T19:46:00Z">
+          <w:pPr/>
+        </w:pPrChange>
+      </w:pPr>
+      <w:ins w:id="109" w:author="Thanh Nhàn" w:date="2014-09-29T01:37:00Z">
+        <w:r>
+          <w:rPr>
+            <w:b/>
+            <w:sz w:val="26"/>
+            <w:szCs w:val="26"/>
+            <w:rPrChange w:id="110" w:author="Thanh Nhàn" w:date="2014-09-29T01:38:00Z">
+              <w:rPr>
+                <w:sz w:val="26"/>
+                <w:szCs w:val="26"/>
+              </w:rPr>
+            </w:rPrChange>
+          </w:rPr>
+          <w:t>2.5.2. Ưu điểm</w:t>
+        </w:r>
+      </w:ins>
+      <w:ins w:id="111" w:author="Thanh Nhàn" w:date="2014-09-29T01:41:00Z">
+        <w:r>
+          <w:rPr>
+            <w:b/>
+            <w:sz w:val="26"/>
+            <w:szCs w:val="26"/>
+          </w:rPr>
+          <w:t xml:space="preserve"> và Nhược điểm</w:t>
+        </w:r>
+      </w:ins>
+    </w:p>
+    <w:p>
+      <w:pPr>
+        <w:spacing w:line="312" w:lineRule="auto"/>
+        <w:ind w:firstLine="720"/>
+        <w:rPr>
+          <w:ins w:id="112" w:author="Thanh Nhàn" w:date="2014-09-29T01:37:00Z"/>
+          <w:b/>
+          <w:sz w:val="26"/>
+          <w:szCs w:val="26"/>
+          <w:rPrChange w:id="113" w:author="Thanh Nhàn" w:date="2014-09-29T01:38:00Z">
+            <w:rPr>
+              <w:ins w:id="114" w:author="Thanh Nhàn" w:date="2014-09-29T01:37:00Z"/>
+              <w:sz w:val="26"/>
+              <w:szCs w:val="26"/>
+            </w:rPr>
+          </w:rPrChange>
+        </w:rPr>
+        <w:pPrChange w:id="115" w:author="Thanh Nhàn" w:date="2014-09-27T19:46:00Z">
+          <w:pPr/>
+        </w:pPrChange>
+      </w:pPr>
+      <w:ins w:id="116" w:author="Thanh Nhàn" w:date="2014-09-29T01:41:00Z">
+        <w:r>
+          <w:rPr>
+            <w:b/>
+            <w:sz w:val="26"/>
+            <w:szCs w:val="26"/>
+          </w:rPr>
+          <w:t>a. Ưu điểm</w:t>
+        </w:r>
+      </w:ins>
+    </w:p>
+    <w:p>
+      <w:pPr>
+        <w:spacing w:line="312" w:lineRule="auto"/>
+        <w:ind w:firstLine="720"/>
+        <w:rPr>
+          <w:ins w:id="117" w:author="Thanh Nhàn" w:date="2014-09-27T19:46:00Z"/>
+          <w:sz w:val="26"/>
+          <w:szCs w:val="26"/>
+          <w:rPrChange w:id="118" w:author="Thanh Nhàn" w:date="2014-09-27T19:47:00Z">
+            <w:rPr>
+              <w:ins w:id="119" w:author="Thanh Nhàn" w:date="2014-09-27T19:46:00Z"/>
+            </w:rPr>
+          </w:rPrChange>
+        </w:rPr>
+        <w:pPrChange w:id="120" w:author="Thanh Nhàn" w:date="2014-09-27T19:46:00Z">
+          <w:pPr/>
+        </w:pPrChange>
+      </w:pPr>
+      <w:ins w:id="121" w:author="Thanh Nhàn" w:date="2014-09-27T19:46:00Z">
+        <w:r>
+          <w:rPr>
+            <w:sz w:val="26"/>
+            <w:szCs w:val="26"/>
+            <w:rPrChange w:id="122" w:author="Thanh Nhàn" w:date="2014-09-27T19:47:00Z">
               <w:rPr/>
             </w:rPrChange>
           </w:rPr>
@@ -7261,25 +7794,25 @@
         <w:spacing w:line="312" w:lineRule="auto"/>
         <w:ind w:left="0" w:firstLine="360"/>
         <w:rPr>
-          <w:ins w:id="53" w:author="Thanh Nhàn" w:date="2014-09-27T19:46:00Z"/>
-          <w:sz w:val="26"/>
-          <w:szCs w:val="26"/>
-          <w:rPrChange w:id="54" w:author="Thanh Nhàn" w:date="2014-09-27T20:20:00Z">
+          <w:ins w:id="123" w:author="Thanh Nhàn" w:date="2014-09-27T19:46:00Z"/>
+          <w:sz w:val="26"/>
+          <w:szCs w:val="26"/>
+          <w:rPrChange w:id="124" w:author="Thanh Nhàn" w:date="2014-09-27T20:20:00Z">
             <w:rPr>
-              <w:ins w:id="55" w:author="Thanh Nhàn" w:date="2014-09-27T19:46:00Z"/>
+              <w:ins w:id="125" w:author="Thanh Nhàn" w:date="2014-09-27T19:46:00Z"/>
             </w:rPr>
           </w:rPrChange>
         </w:rPr>
-        <w:pPrChange w:id="56" w:author="Thanh Nhàn" w:date="2014-09-27T20:20:00Z">
+        <w:pPrChange w:id="126" w:author="Thanh Nhàn" w:date="2014-09-27T20:20:00Z">
           <w:pPr/>
         </w:pPrChange>
       </w:pPr>
-      <w:ins w:id="57" w:author="Thanh Nhàn" w:date="2014-09-27T19:46:00Z">
+      <w:ins w:id="127" w:author="Thanh Nhàn" w:date="2014-09-27T19:46:00Z">
         <w:r>
           <w:rPr>
             <w:sz w:val="26"/>
             <w:szCs w:val="26"/>
-            <w:rPrChange w:id="58" w:author="Thanh Nhàn" w:date="2014-09-27T20:20:00Z">
+            <w:rPrChange w:id="128" w:author="Thanh Nhàn" w:date="2014-09-27T20:20:00Z">
               <w:rPr/>
             </w:rPrChange>
           </w:rPr>
@@ -7297,25 +7830,25 @@
         <w:spacing w:line="312" w:lineRule="auto"/>
         <w:ind w:left="0" w:firstLine="360"/>
         <w:rPr>
-          <w:ins w:id="59" w:author="Thanh Nhàn" w:date="2014-09-27T19:46:00Z"/>
-          <w:sz w:val="26"/>
-          <w:szCs w:val="26"/>
-          <w:rPrChange w:id="60" w:author="Thanh Nhàn" w:date="2014-09-27T20:20:00Z">
+          <w:ins w:id="129" w:author="Thanh Nhàn" w:date="2014-09-27T19:46:00Z"/>
+          <w:sz w:val="26"/>
+          <w:szCs w:val="26"/>
+          <w:rPrChange w:id="130" w:author="Thanh Nhàn" w:date="2014-09-27T20:20:00Z">
             <w:rPr>
-              <w:ins w:id="61" w:author="Thanh Nhàn" w:date="2014-09-27T19:46:00Z"/>
+              <w:ins w:id="131" w:author="Thanh Nhàn" w:date="2014-09-27T19:46:00Z"/>
             </w:rPr>
           </w:rPrChange>
         </w:rPr>
-        <w:pPrChange w:id="62" w:author="Thanh Nhàn" w:date="2014-09-27T20:20:00Z">
+        <w:pPrChange w:id="132" w:author="Thanh Nhàn" w:date="2014-09-27T20:20:00Z">
           <w:pPr/>
         </w:pPrChange>
       </w:pPr>
-      <w:ins w:id="63" w:author="Thanh Nhàn" w:date="2014-09-27T19:46:00Z">
+      <w:ins w:id="133" w:author="Thanh Nhàn" w:date="2014-09-27T19:46:00Z">
         <w:r>
           <w:rPr>
             <w:sz w:val="26"/>
             <w:szCs w:val="26"/>
-            <w:rPrChange w:id="64" w:author="Thanh Nhàn" w:date="2014-09-27T20:20:00Z">
+            <w:rPrChange w:id="134" w:author="Thanh Nhàn" w:date="2014-09-27T20:20:00Z">
               <w:rPr/>
             </w:rPrChange>
           </w:rPr>
@@ -7333,25 +7866,25 @@
         <w:spacing w:line="312" w:lineRule="auto"/>
         <w:ind w:left="0" w:firstLine="360"/>
         <w:rPr>
-          <w:ins w:id="65" w:author="Thanh Nhàn" w:date="2014-09-27T19:46:00Z"/>
-          <w:sz w:val="26"/>
-          <w:szCs w:val="26"/>
-          <w:rPrChange w:id="66" w:author="Thanh Nhàn" w:date="2014-09-27T20:20:00Z">
+          <w:ins w:id="135" w:author="Thanh Nhàn" w:date="2014-09-27T19:46:00Z"/>
+          <w:sz w:val="26"/>
+          <w:szCs w:val="26"/>
+          <w:rPrChange w:id="136" w:author="Thanh Nhàn" w:date="2014-09-27T20:20:00Z">
             <w:rPr>
-              <w:ins w:id="67" w:author="Thanh Nhàn" w:date="2014-09-27T19:46:00Z"/>
+              <w:ins w:id="137" w:author="Thanh Nhàn" w:date="2014-09-27T19:46:00Z"/>
             </w:rPr>
           </w:rPrChange>
         </w:rPr>
-        <w:pPrChange w:id="68" w:author="Thanh Nhàn" w:date="2014-09-27T20:20:00Z">
+        <w:pPrChange w:id="138" w:author="Thanh Nhàn" w:date="2014-09-27T20:20:00Z">
           <w:pPr/>
         </w:pPrChange>
       </w:pPr>
-      <w:ins w:id="69" w:author="Thanh Nhàn" w:date="2014-09-27T19:46:00Z">
+      <w:ins w:id="139" w:author="Thanh Nhàn" w:date="2014-09-27T19:46:00Z">
         <w:r>
           <w:rPr>
             <w:sz w:val="26"/>
             <w:szCs w:val="26"/>
-            <w:rPrChange w:id="70" w:author="Thanh Nhàn" w:date="2014-09-27T20:20:00Z">
+            <w:rPrChange w:id="140" w:author="Thanh Nhàn" w:date="2014-09-27T20:20:00Z">
               <w:rPr/>
             </w:rPrChange>
           </w:rPr>
@@ -7369,28 +7902,29 @@
         <w:spacing w:line="312" w:lineRule="auto"/>
         <w:ind w:left="0" w:firstLine="360"/>
         <w:rPr>
-          <w:ins w:id="71" w:author="Thanh Nhàn" w:date="2014-09-27T19:46:00Z"/>
-          <w:sz w:val="26"/>
-          <w:szCs w:val="26"/>
-          <w:rPrChange w:id="72" w:author="Thanh Nhàn" w:date="2014-09-27T20:20:00Z">
+          <w:ins w:id="141" w:author="Thanh Nhàn" w:date="2014-09-27T19:46:00Z"/>
+          <w:sz w:val="26"/>
+          <w:szCs w:val="26"/>
+          <w:rPrChange w:id="142" w:author="Thanh Nhàn" w:date="2014-09-27T20:20:00Z">
             <w:rPr>
-              <w:ins w:id="73" w:author="Thanh Nhàn" w:date="2014-09-27T19:46:00Z"/>
+              <w:ins w:id="143" w:author="Thanh Nhàn" w:date="2014-09-27T19:46:00Z"/>
             </w:rPr>
           </w:rPrChange>
         </w:rPr>
-        <w:pPrChange w:id="74" w:author="Thanh Nhàn" w:date="2014-09-27T20:20:00Z">
+        <w:pPrChange w:id="144" w:author="Thanh Nhàn" w:date="2014-09-27T20:20:00Z">
           <w:pPr/>
         </w:pPrChange>
       </w:pPr>
-      <w:ins w:id="75" w:author="Thanh Nhàn" w:date="2014-09-27T19:46:00Z">
+      <w:ins w:id="145" w:author="Thanh Nhàn" w:date="2014-09-27T19:46:00Z">
         <w:r>
           <w:rPr>
             <w:sz w:val="26"/>
             <w:szCs w:val="26"/>
-            <w:rPrChange w:id="76" w:author="Thanh Nhàn" w:date="2014-09-27T20:20:00Z">
+            <w:rPrChange w:id="146" w:author="Thanh Nhàn" w:date="2014-09-27T20:20:00Z">
               <w:rPr/>
             </w:rPrChange>
           </w:rPr>
+          <w:lastRenderedPageBreak/>
           <w:t>Sổ địa chỉ – Quản lý những đối tác liên lạc của bạn trong Liferay Portal.</w:t>
         </w:r>
       </w:ins>
@@ -7405,25 +7939,25 @@
         <w:spacing w:line="312" w:lineRule="auto"/>
         <w:ind w:left="0" w:firstLine="360"/>
         <w:rPr>
-          <w:ins w:id="77" w:author="Thanh Nhàn" w:date="2014-09-27T19:46:00Z"/>
-          <w:sz w:val="26"/>
-          <w:szCs w:val="26"/>
-          <w:rPrChange w:id="78" w:author="Thanh Nhàn" w:date="2014-09-27T20:20:00Z">
+          <w:ins w:id="147" w:author="Thanh Nhàn" w:date="2014-09-27T19:46:00Z"/>
+          <w:sz w:val="26"/>
+          <w:szCs w:val="26"/>
+          <w:rPrChange w:id="148" w:author="Thanh Nhàn" w:date="2014-09-27T20:20:00Z">
             <w:rPr>
-              <w:ins w:id="79" w:author="Thanh Nhàn" w:date="2014-09-27T19:46:00Z"/>
+              <w:ins w:id="149" w:author="Thanh Nhàn" w:date="2014-09-27T19:46:00Z"/>
             </w:rPr>
           </w:rPrChange>
         </w:rPr>
-        <w:pPrChange w:id="80" w:author="Thanh Nhàn" w:date="2014-09-27T20:20:00Z">
+        <w:pPrChange w:id="150" w:author="Thanh Nhàn" w:date="2014-09-27T20:20:00Z">
           <w:pPr/>
         </w:pPrChange>
       </w:pPr>
-      <w:ins w:id="81" w:author="Thanh Nhàn" w:date="2014-09-27T19:46:00Z">
+      <w:ins w:id="151" w:author="Thanh Nhàn" w:date="2014-09-27T19:46:00Z">
         <w:r>
           <w:rPr>
             <w:sz w:val="26"/>
             <w:szCs w:val="26"/>
-            <w:rPrChange w:id="82" w:author="Thanh Nhàn" w:date="2014-09-27T20:20:00Z">
+            <w:rPrChange w:id="152" w:author="Thanh Nhàn" w:date="2014-09-27T20:20:00Z">
               <w:rPr/>
             </w:rPrChange>
           </w:rPr>
@@ -7441,25 +7975,25 @@
         <w:spacing w:line="312" w:lineRule="auto"/>
         <w:ind w:left="0" w:firstLine="360"/>
         <w:rPr>
-          <w:ins w:id="83" w:author="Thanh Nhàn" w:date="2014-09-27T19:46:00Z"/>
-          <w:sz w:val="26"/>
-          <w:szCs w:val="26"/>
-          <w:rPrChange w:id="84" w:author="Thanh Nhàn" w:date="2014-09-27T20:20:00Z">
+          <w:ins w:id="153" w:author="Thanh Nhàn" w:date="2014-09-27T19:46:00Z"/>
+          <w:sz w:val="26"/>
+          <w:szCs w:val="26"/>
+          <w:rPrChange w:id="154" w:author="Thanh Nhàn" w:date="2014-09-27T20:20:00Z">
             <w:rPr>
-              <w:ins w:id="85" w:author="Thanh Nhàn" w:date="2014-09-27T19:46:00Z"/>
+              <w:ins w:id="155" w:author="Thanh Nhàn" w:date="2014-09-27T19:46:00Z"/>
             </w:rPr>
           </w:rPrChange>
         </w:rPr>
-        <w:pPrChange w:id="86" w:author="Thanh Nhàn" w:date="2014-09-27T20:20:00Z">
+        <w:pPrChange w:id="156" w:author="Thanh Nhàn" w:date="2014-09-27T20:20:00Z">
           <w:pPr/>
         </w:pPrChange>
       </w:pPr>
-      <w:ins w:id="87" w:author="Thanh Nhàn" w:date="2014-09-27T19:46:00Z">
+      <w:ins w:id="157" w:author="Thanh Nhàn" w:date="2014-09-27T19:46:00Z">
         <w:r>
           <w:rPr>
             <w:sz w:val="26"/>
             <w:szCs w:val="26"/>
-            <w:rPrChange w:id="88" w:author="Thanh Nhàn" w:date="2014-09-27T20:20:00Z">
+            <w:rPrChange w:id="158" w:author="Thanh Nhàn" w:date="2014-09-27T20:20:00Z">
               <w:rPr/>
             </w:rPrChange>
           </w:rPr>
@@ -7477,41 +8011,29 @@
         <w:spacing w:line="312" w:lineRule="auto"/>
         <w:ind w:left="0" w:firstLine="360"/>
         <w:rPr>
-          <w:ins w:id="89" w:author="Thanh Nhàn" w:date="2014-09-27T19:46:00Z"/>
-          <w:sz w:val="26"/>
-          <w:szCs w:val="26"/>
-          <w:rPrChange w:id="90" w:author="Thanh Nhàn" w:date="2014-09-27T20:20:00Z">
+          <w:ins w:id="159" w:author="Thanh Nhàn" w:date="2014-09-27T19:46:00Z"/>
+          <w:sz w:val="26"/>
+          <w:szCs w:val="26"/>
+          <w:rPrChange w:id="160" w:author="Thanh Nhàn" w:date="2014-09-27T20:20:00Z">
             <w:rPr>
-              <w:ins w:id="91" w:author="Thanh Nhàn" w:date="2014-09-27T19:46:00Z"/>
+              <w:ins w:id="161" w:author="Thanh Nhàn" w:date="2014-09-27T19:46:00Z"/>
             </w:rPr>
           </w:rPrChange>
         </w:rPr>
-        <w:pPrChange w:id="92" w:author="Thanh Nhàn" w:date="2014-09-27T20:20:00Z">
+        <w:pPrChange w:id="162" w:author="Thanh Nhàn" w:date="2014-09-27T20:20:00Z">
           <w:pPr/>
         </w:pPrChange>
       </w:pPr>
-      <w:ins w:id="93" w:author="Thanh Nhàn" w:date="2014-09-27T19:46:00Z">
+      <w:ins w:id="163" w:author="Thanh Nhàn" w:date="2014-09-27T19:46:00Z">
         <w:r>
           <w:rPr>
             <w:sz w:val="26"/>
             <w:szCs w:val="26"/>
-            <w:rPrChange w:id="94" w:author="Thanh Nhàn" w:date="2014-09-27T20:20:00Z">
+            <w:rPrChange w:id="164" w:author="Thanh Nhàn" w:date="2014-09-27T20:20:00Z">
               <w:rPr/>
             </w:rPrChange>
           </w:rPr>
-          <w:t xml:space="preserve">Wikis – Cộng tác trên những tri thức thu thập với Liferay wiki, cho phép đánh dấu và phục hồi phiên </w:t>
-        </w:r>
-        <w:bookmarkStart w:id="95" w:name="_GoBack"/>
-        <w:bookmarkEnd w:id="95"/>
-        <w:r>
-          <w:rPr>
-            <w:sz w:val="26"/>
-            <w:szCs w:val="26"/>
-            <w:rPrChange w:id="96" w:author="Thanh Nhàn" w:date="2014-09-27T20:20:00Z">
-              <w:rPr/>
-            </w:rPrChange>
-          </w:rPr>
-          <w:t>bản.</w:t>
+          <w:t>Wikis – Cộng tác trên những tri thức thu thập với Liferay wiki, cho phép đánh dấu và phục hồi phiên bản.</w:t>
         </w:r>
       </w:ins>
     </w:p>
@@ -7525,36 +8047,34 @@
         <w:spacing w:line="312" w:lineRule="auto"/>
         <w:ind w:left="0" w:firstLine="360"/>
         <w:rPr>
-          <w:sz w:val="26"/>
-          <w:szCs w:val="26"/>
-          <w:rPrChange w:id="97" w:author="Thanh Nhàn" w:date="2014-09-27T20:20:00Z">
-            <w:rPr/>
-          </w:rPrChange>
-        </w:rPr>
-        <w:pPrChange w:id="98" w:author="Thanh Nhàn" w:date="2014-09-27T20:20:00Z">
+          <w:ins w:id="165" w:author="Thanh Nhàn" w:date="2014-09-29T01:34:00Z"/>
+          <w:sz w:val="26"/>
+          <w:szCs w:val="26"/>
+        </w:rPr>
+        <w:pPrChange w:id="166" w:author="Thanh Nhàn" w:date="2014-09-27T20:20:00Z">
           <w:pPr>
             <w:spacing w:after="160" w:line="312" w:lineRule="auto"/>
           </w:pPr>
         </w:pPrChange>
       </w:pPr>
-      <w:ins w:id="99" w:author="Thanh Nhàn" w:date="2014-09-27T19:49:00Z">
+      <w:ins w:id="167" w:author="Thanh Nhàn" w:date="2014-09-27T19:49:00Z">
         <w:r>
           <w:rPr>
             <w:sz w:val="26"/>
             <w:szCs w:val="26"/>
-            <w:rPrChange w:id="100" w:author="Thanh Nhàn" w:date="2014-09-27T20:20:00Z">
+            <w:rPrChange w:id="168" w:author="Thanh Nhàn" w:date="2014-09-27T20:20:00Z">
               <w:rPr/>
             </w:rPrChange>
           </w:rPr>
           <w:t>H</w:t>
         </w:r>
       </w:ins>
-      <w:ins w:id="101" w:author="Thanh Nhàn" w:date="2014-09-27T19:46:00Z">
+      <w:ins w:id="169" w:author="Thanh Nhàn" w:date="2014-09-27T19:46:00Z">
         <w:r>
           <w:rPr>
             <w:sz w:val="26"/>
             <w:szCs w:val="26"/>
-            <w:rPrChange w:id="102" w:author="Thanh Nhàn" w:date="2014-09-27T20:20:00Z">
+            <w:rPrChange w:id="170" w:author="Thanh Nhàn" w:date="2014-09-27T20:20:00Z">
               <w:rPr/>
             </w:rPrChange>
           </w:rPr>
@@ -7564,8 +8084,301 @@
     </w:p>
     <w:p>
       <w:pPr>
+        <w:pStyle w:val="ListParagraph"/>
+        <w:numPr>
+          <w:ilvl w:val="0"/>
+          <w:numId w:val="11"/>
+        </w:numPr>
         <w:spacing w:line="312" w:lineRule="auto"/>
-        <w:ind w:left="720" w:firstLine="360"/>
+        <w:ind w:left="0" w:firstLine="360"/>
+        <w:rPr>
+          <w:ins w:id="171" w:author="Thanh Nhàn" w:date="2014-09-29T01:35:00Z"/>
+          <w:sz w:val="26"/>
+          <w:szCs w:val="26"/>
+        </w:rPr>
+        <w:pPrChange w:id="172" w:author="Thanh Nhàn" w:date="2014-09-27T20:20:00Z">
+          <w:pPr>
+            <w:spacing w:after="160" w:line="312" w:lineRule="auto"/>
+          </w:pPr>
+        </w:pPrChange>
+      </w:pPr>
+      <w:ins w:id="173" w:author="Thanh Nhàn" w:date="2014-09-29T01:34:00Z">
+        <w:r>
+          <w:rPr>
+            <w:sz w:val="26"/>
+            <w:szCs w:val="26"/>
+          </w:rPr>
+          <w:t>Liferay Portal tương thích với hơn 10 hệ quản trị cơ sở dữ liệu: Derby, IBM DB2, Firebird, Hypersonic, Interbase, Jdatabase, MySQL, Oracle,PostgresSQL, SAP, SqlServer, Sybase,..</w:t>
+        </w:r>
+      </w:ins>
+    </w:p>
+    <w:p>
+      <w:pPr>
+        <w:pStyle w:val="ListParagraph"/>
+        <w:numPr>
+          <w:ilvl w:val="0"/>
+          <w:numId w:val="11"/>
+        </w:numPr>
+        <w:spacing w:line="312" w:lineRule="auto"/>
+        <w:ind w:left="0" w:firstLine="360"/>
+        <w:rPr>
+          <w:ins w:id="174" w:author="Thanh Nhàn" w:date="2014-09-29T01:39:00Z"/>
+          <w:sz w:val="26"/>
+          <w:szCs w:val="26"/>
+        </w:rPr>
+        <w:pPrChange w:id="175" w:author="Thanh Nhàn" w:date="2014-09-27T20:20:00Z">
+          <w:pPr>
+            <w:spacing w:after="160" w:line="312" w:lineRule="auto"/>
+          </w:pPr>
+        </w:pPrChange>
+      </w:pPr>
+      <w:ins w:id="176" w:author="Thanh Nhàn" w:date="2014-09-29T01:35:00Z">
+        <w:r>
+          <w:rPr>
+            <w:sz w:val="26"/>
+            <w:szCs w:val="26"/>
+          </w:rPr>
+          <w:t>Có thể hoạt động trên các Hệ điều hành: Windows, Linux: CentOS, SUSE, Ubuntu,</w:t>
+        </w:r>
+      </w:ins>
+      <w:ins w:id="177" w:author="Thanh Nhàn" w:date="2014-09-29T01:36:00Z">
+        <w:r>
+          <w:rPr>
+            <w:sz w:val="26"/>
+            <w:szCs w:val="26"/>
+          </w:rPr>
+          <w:t>..</w:t>
+        </w:r>
+      </w:ins>
+      <w:ins w:id="178" w:author="Thanh Nhàn" w:date="2014-09-29T01:35:00Z">
+        <w:r>
+          <w:rPr>
+            <w:sz w:val="26"/>
+            <w:szCs w:val="26"/>
+          </w:rPr>
+          <w:t xml:space="preserve"> Unix: MacOS,..</w:t>
+        </w:r>
+      </w:ins>
+    </w:p>
+    <w:p>
+      <w:pPr>
+        <w:pStyle w:val="ListParagraph"/>
+        <w:numPr>
+          <w:ilvl w:val="0"/>
+          <w:numId w:val="11"/>
+        </w:numPr>
+        <w:spacing w:line="312" w:lineRule="auto"/>
+        <w:ind w:left="0" w:firstLine="360"/>
+        <w:rPr>
+          <w:ins w:id="179" w:author="Thanh Nhàn" w:date="2014-09-29T01:39:00Z"/>
+          <w:sz w:val="26"/>
+          <w:szCs w:val="26"/>
+        </w:rPr>
+        <w:pPrChange w:id="180" w:author="Thanh Nhàn" w:date="2014-09-27T20:20:00Z">
+          <w:pPr>
+            <w:spacing w:after="160" w:line="312" w:lineRule="auto"/>
+          </w:pPr>
+        </w:pPrChange>
+      </w:pPr>
+      <w:ins w:id="181" w:author="Thanh Nhàn" w:date="2014-09-29T01:39:00Z">
+        <w:r>
+          <w:rPr>
+            <w:sz w:val="26"/>
+            <w:szCs w:val="26"/>
+          </w:rPr>
+          <w:t>Hỗ trợ hơn 22 ngôn ngữ, trong đó có Tiếng Việt.</w:t>
+        </w:r>
+      </w:ins>
+    </w:p>
+    <w:p>
+      <w:pPr>
+        <w:pStyle w:val="ListParagraph"/>
+        <w:numPr>
+          <w:ilvl w:val="0"/>
+          <w:numId w:val="11"/>
+        </w:numPr>
+        <w:spacing w:line="312" w:lineRule="auto"/>
+        <w:ind w:left="0" w:firstLine="360"/>
+        <w:rPr>
+          <w:ins w:id="182" w:author="Thanh Nhàn" w:date="2014-09-29T01:31:00Z"/>
+          <w:sz w:val="26"/>
+          <w:szCs w:val="26"/>
+        </w:rPr>
+        <w:pPrChange w:id="183" w:author="Thanh Nhàn" w:date="2014-09-27T20:20:00Z">
+          <w:pPr>
+            <w:spacing w:after="160" w:line="312" w:lineRule="auto"/>
+          </w:pPr>
+        </w:pPrChange>
+      </w:pPr>
+      <w:ins w:id="184" w:author="Thanh Nhàn" w:date="2014-09-29T01:39:00Z">
+        <w:r>
+          <w:rPr>
+            <w:sz w:val="26"/>
+            <w:szCs w:val="26"/>
+          </w:rPr>
+          <w:t>Được hỗ trợ kĩ thuật và hướng dẫn bởi cộng đồng Liferay Việt Nam: www.liferay.com.vn.</w:t>
+        </w:r>
+      </w:ins>
+    </w:p>
+    <w:p>
+      <w:pPr>
+        <w:ind w:firstLine="720"/>
+        <w:rPr>
+          <w:del w:id="185" w:author="Thanh Nhàn" w:date="2014-09-29T01:40:00Z"/>
+          <w:b/>
+          <w:sz w:val="26"/>
+          <w:szCs w:val="26"/>
+          <w:rPrChange w:id="186" w:author="Thanh Nhàn" w:date="2014-09-29T01:42:00Z">
+            <w:rPr>
+              <w:del w:id="187" w:author="Thanh Nhàn" w:date="2014-09-29T01:40:00Z"/>
+            </w:rPr>
+          </w:rPrChange>
+        </w:rPr>
+        <w:pPrChange w:id="188" w:author="Thanh Nhàn" w:date="2014-09-29T01:42:00Z">
+          <w:pPr>
+            <w:spacing w:after="160" w:line="312" w:lineRule="auto"/>
+          </w:pPr>
+        </w:pPrChange>
+      </w:pPr>
+      <w:ins w:id="189" w:author="Thanh Nhàn" w:date="2014-09-29T01:41:00Z">
+        <w:r>
+          <w:rPr>
+            <w:b/>
+            <w:sz w:val="26"/>
+            <w:szCs w:val="26"/>
+            <w:rPrChange w:id="190" w:author="Thanh Nhàn" w:date="2014-09-29T01:42:00Z">
+              <w:rPr>
+                <w:sz w:val="26"/>
+                <w:szCs w:val="26"/>
+              </w:rPr>
+            </w:rPrChange>
+          </w:rPr>
+          <w:t>b.</w:t>
+        </w:r>
+      </w:ins>
+      <w:ins w:id="191" w:author="Thanh Nhàn" w:date="2014-09-29T01:42:00Z">
+        <w:r>
+          <w:rPr>
+            <w:b/>
+            <w:sz w:val="26"/>
+            <w:szCs w:val="26"/>
+            <w:rPrChange w:id="192" w:author="Thanh Nhàn" w:date="2014-09-29T01:42:00Z">
+              <w:rPr>
+                <w:sz w:val="26"/>
+                <w:szCs w:val="26"/>
+              </w:rPr>
+            </w:rPrChange>
+          </w:rPr>
+          <w:t xml:space="preserve"> </w:t>
+        </w:r>
+      </w:ins>
+      <w:ins w:id="193" w:author="Thanh Nhàn" w:date="2014-09-29T01:41:00Z">
+        <w:r>
+          <w:rPr>
+            <w:b/>
+            <w:sz w:val="26"/>
+            <w:szCs w:val="26"/>
+            <w:rPrChange w:id="194" w:author="Thanh Nhàn" w:date="2014-09-29T01:42:00Z">
+              <w:rPr/>
+            </w:rPrChange>
+          </w:rPr>
+          <w:t>Nhược điểm</w:t>
+        </w:r>
+      </w:ins>
+    </w:p>
+    <w:p>
+      <w:pPr>
+        <w:ind w:firstLine="720"/>
+        <w:rPr>
+          <w:ins w:id="195" w:author="Thanh Nhàn" w:date="2014-09-29T01:42:00Z"/>
+          <w:b/>
+        </w:rPr>
+        <w:pPrChange w:id="196" w:author="Thanh Nhàn" w:date="2014-09-29T01:42:00Z">
+          <w:pPr>
+            <w:spacing w:line="312" w:lineRule="auto"/>
+            <w:ind w:left="720" w:firstLine="360"/>
+          </w:pPr>
+        </w:pPrChange>
+      </w:pPr>
+    </w:p>
+    <w:p>
+      <w:pPr>
+        <w:ind w:firstLine="720"/>
+        <w:rPr>
+          <w:ins w:id="197" w:author="Thanh Nhàn" w:date="2014-09-29T01:44:00Z"/>
+          <w:sz w:val="26"/>
+          <w:szCs w:val="26"/>
+        </w:rPr>
+        <w:pPrChange w:id="198" w:author="Thanh Nhàn" w:date="2014-09-29T01:42:00Z">
+          <w:pPr>
+            <w:spacing w:line="312" w:lineRule="auto"/>
+            <w:ind w:left="720" w:firstLine="360"/>
+          </w:pPr>
+        </w:pPrChange>
+      </w:pPr>
+      <w:ins w:id="199" w:author="Thanh Nhàn" w:date="2014-09-29T01:43:00Z">
+        <w:r>
+          <w:rPr>
+            <w:sz w:val="26"/>
+            <w:szCs w:val="26"/>
+            <w:rPrChange w:id="200" w:author="Thanh Nhàn" w:date="2014-09-29T01:43:00Z">
+              <w:rPr/>
+            </w:rPrChange>
+          </w:rPr>
+          <w:t>Bên cạnh nhiều ưu điểm</w:t>
+        </w:r>
+        <w:r>
+          <w:rPr>
+            <w:sz w:val="26"/>
+            <w:szCs w:val="26"/>
+          </w:rPr>
+          <w:t xml:space="preserve"> </w:t>
+        </w:r>
+      </w:ins>
+      <w:ins w:id="201" w:author="Thanh Nhàn" w:date="2014-09-29T01:44:00Z">
+        <w:r>
+          <w:rPr>
+            <w:sz w:val="26"/>
+            <w:szCs w:val="26"/>
+          </w:rPr>
+          <w:t>tiêu biểu như: khả năng quản trị, cá nhân hóa, đăng nhập một cửa, tích h</w:t>
+        </w:r>
+        <w:r>
+          <w:rPr>
+            <w:sz w:val="26"/>
+            <w:szCs w:val="26"/>
+          </w:rPr>
+          <w:t>ợp, khả năng bảo mật và mở rộng thì Liferay có nhược điểm là khó triển khai, cài đặt không đơn giản. Phải có sử dụng server riêng, và cài đặt máy chủ web tomcat tích hợp sẵn, nên chi phí cho server sẽ cao.</w:t>
+        </w:r>
+      </w:ins>
+      <w:bookmarkStart w:id="202" w:name="_GoBack"/>
+      <w:bookmarkEnd w:id="202"/>
+      <w:ins w:id="203" w:author="Thanh Nhàn" w:date="2014-09-29T01:45:00Z">
+        <w:r>
+          <w:rPr>
+            <w:sz w:val="26"/>
+            <w:szCs w:val="26"/>
+          </w:rPr>
+          <w:t xml:space="preserve"> Vì vậy khó có thể triển khai cho các cá nhân, công ty nhỏ</w:t>
+        </w:r>
+      </w:ins>
+    </w:p>
+    <w:p>
+      <w:pPr>
+        <w:ind w:firstLine="720"/>
+        <w:rPr>
+          <w:sz w:val="26"/>
+          <w:szCs w:val="26"/>
+          <w:rPrChange w:id="204" w:author="Thanh Nhàn" w:date="2014-09-29T01:43:00Z">
+            <w:rPr/>
+          </w:rPrChange>
+        </w:rPr>
+        <w:pPrChange w:id="205" w:author="Thanh Nhàn" w:date="2014-09-29T01:42:00Z">
+          <w:pPr>
+            <w:spacing w:line="312" w:lineRule="auto"/>
+            <w:ind w:left="720" w:firstLine="360"/>
+          </w:pPr>
+        </w:pPrChange>
       </w:pPr>
     </w:p>
     <w:p>
@@ -7589,7 +8402,6 @@
           <w:sz w:val="28"/>
           <w:szCs w:val="28"/>
         </w:rPr>
-        <w:lastRenderedPageBreak/>
         <w:t>Chương 3: Nội Dung và Kết Quả Nghiên Cứu</w:t>
       </w:r>
     </w:p>
@@ -7800,6 +8612,7 @@
           <w:sz w:val="28"/>
           <w:szCs w:val="28"/>
         </w:rPr>
+        <w:lastRenderedPageBreak/>
         <w:t>TÀI LIỆU THAM KHẢO</w:t>
       </w:r>
     </w:p>
@@ -7880,7 +8693,7 @@
         <w:spacing w:line="312" w:lineRule="auto"/>
         <w:ind w:firstLine="720"/>
         <w:rPr>
-          <w:ins w:id="103" w:author="Thanh Nhàn" w:date="2014-09-27T19:48:00Z"/>
+          <w:ins w:id="206" w:author="Thanh Nhàn" w:date="2014-09-27T19:48:00Z"/>
           <w:b/>
         </w:rPr>
       </w:pPr>
@@ -7890,7 +8703,7 @@
         </w:rPr>
         <w:t xml:space="preserve">[2] </w:t>
       </w:r>
-      <w:del w:id="104" w:author="Thanh Nhàn" w:date="2014-09-27T19:48:00Z">
+      <w:del w:id="207" w:author="Thanh Nhàn" w:date="2014-09-27T19:48:00Z">
         <w:r>
           <w:rPr>
             <w:b/>
@@ -7898,7 +8711,7 @@
           <w:delText>-</w:delText>
         </w:r>
       </w:del>
-      <w:ins w:id="105" w:author="Thanh Nhàn" w:date="2014-09-27T19:48:00Z">
+      <w:ins w:id="208" w:author="Thanh Nhàn" w:date="2014-09-27T19:48:00Z">
         <w:r>
           <w:rPr>
             <w:b/>
@@ -7912,7 +8725,7 @@
         </w:rPr>
         <w:t xml:space="preserve"> </w:t>
       </w:r>
-      <w:ins w:id="106" w:author="Thanh Nhàn" w:date="2014-09-27T19:48:00Z">
+      <w:ins w:id="209" w:author="Thanh Nhàn" w:date="2014-09-27T19:48:00Z">
         <w:r>
           <w:rPr>
             <w:b/>
@@ -7972,7 +8785,7 @@
           <w:b/>
         </w:rPr>
       </w:pPr>
-      <w:ins w:id="107" w:author="Thanh Nhàn" w:date="2014-09-27T19:48:00Z">
+      <w:ins w:id="210" w:author="Thanh Nhàn" w:date="2014-09-27T19:48:00Z">
         <w:r>
           <w:rPr>
             <w:b/>
@@ -8056,7 +8869,7 @@
       <w:rPr>
         <w:noProof/>
       </w:rPr>
-      <w:t>7</w:t>
+      <w:t>8</w:t>
     </w:r>
     <w:r>
       <w:rPr>
@@ -10455,7 +11268,7 @@
 </file>
 
 <file path=customXml/itemProps1.xml><?xml version="1.0" encoding="utf-8"?>
-<ds:datastoreItem xmlns:ds="http://schemas.openxmlformats.org/officeDocument/2006/customXml" ds:itemID="{4C68022D-B373-4569-B27F-AD3574F13C81}">
+<ds:datastoreItem xmlns:ds="http://schemas.openxmlformats.org/officeDocument/2006/customXml" ds:itemID="{3514543A-2648-46CB-9B5D-8B6D5E485325}">
   <ds:schemaRefs>
     <ds:schemaRef ds:uri="http://schemas.openxmlformats.org/officeDocument/2006/bibliography"/>
   </ds:schemaRefs>

</xml_diff>